<commit_message>
Add Component Diagram, Deployment Diagram and ERD
</commit_message>
<xml_diff>
--- a/Documents/DroneDeliveryPRD.docx
+++ b/Documents/DroneDeliveryPRD.docx
@@ -557,6 +557,100 @@
         </w:rPr>
         <w:t>14. FAQs / Open Questions</w:t>
       </w:r>
+    </w:p>
+    <w:p>
+      <w:pPr>
+        <w:rPr>
+          <w:i/>
+          <w:iCs/>
+          <w:sz w:val="30"/>
+          <w:szCs w:val="30"/>
+        </w:rPr>
+      </w:pPr>
+      <w:r>
+        <w:rPr>
+          <w:rFonts w:ascii="Times New Roman" w:hAnsi="Times New Roman" w:cs="Times New Roman"/>
+          <w:i/>
+          <w:iCs/>
+          <w:sz w:val="30"/>
+          <w:szCs w:val="30"/>
+        </w:rPr>
+        <w:t>15</w:t>
+      </w:r>
+      <w:r>
+        <w:rPr>
+          <w:rFonts w:ascii="Times New Roman" w:hAnsi="Times New Roman" w:cs="Times New Roman"/>
+          <w:i/>
+          <w:iCs/>
+          <w:sz w:val="30"/>
+          <w:szCs w:val="30"/>
+          <w:lang w:val="vi-VN"/>
+        </w:rPr>
+        <w:t xml:space="preserve">. </w:t>
+      </w:r>
+      <w:r>
+        <w:rPr>
+          <w:rFonts w:ascii="Times New Roman" w:hAnsi="Times New Roman" w:cs="Times New Roman"/>
+          <w:i/>
+          <w:iCs/>
+          <w:sz w:val="30"/>
+          <w:szCs w:val="30"/>
+        </w:rPr>
+        <w:t>Component Diagram</w:t>
+      </w:r>
+    </w:p>
+    <w:p>
+      <w:pPr>
+        <w:jc w:val="both"/>
+        <w:rPr>
+          <w:rFonts w:ascii="Times New Roman" w:hAnsi="Times New Roman" w:cs="Times New Roman"/>
+          <w:i/>
+          <w:iCs/>
+          <w:sz w:val="30"/>
+          <w:szCs w:val="30"/>
+        </w:rPr>
+      </w:pPr>
+      <w:r>
+        <w:rPr>
+          <w:rFonts w:ascii="Times New Roman" w:hAnsi="Times New Roman" w:cs="Times New Roman"/>
+          <w:i/>
+          <w:iCs/>
+          <w:sz w:val="30"/>
+          <w:szCs w:val="30"/>
+        </w:rPr>
+        <w:t>16. Deployment Diagram</w:t>
+      </w:r>
+    </w:p>
+    <w:p>
+      <w:pPr>
+        <w:rPr>
+          <w:i/>
+          <w:iCs/>
+          <w:sz w:val="30"/>
+          <w:szCs w:val="30"/>
+        </w:rPr>
+      </w:pPr>
+      <w:r>
+        <w:rPr>
+          <w:rFonts w:ascii="Times New Roman" w:hAnsi="Times New Roman" w:cs="Times New Roman"/>
+          <w:i/>
+          <w:iCs/>
+          <w:sz w:val="30"/>
+          <w:szCs w:val="30"/>
+        </w:rPr>
+        <w:t>17. ERD</w:t>
+      </w:r>
+    </w:p>
+    <w:p>
+      <w:pPr>
+        <w:rPr>
+          <w:rFonts w:ascii="Times New Roman" w:hAnsi="Times New Roman" w:cs="Times New Roman"/>
+          <w:i/>
+          <w:iCs/>
+          <w:sz w:val="30"/>
+          <w:szCs w:val="30"/>
+        </w:rPr>
+      </w:pPr>
     </w:p>
     <w:p>
       <w:pPr>
@@ -741,11 +835,11 @@
                     </pic:cNvPicPr>
                   </pic:nvPicPr>
                   <pic:blipFill>
-                    <a:blip r:embed="rId7">
+                    <a:blip r:embed="rId8">
                       <a:extLst>
                         <a:ext uri="{BEBA8EAE-BF5A-486C-A8C5-ECC9F3942E4B}">
                           <a14:imgProps xmlns:a14="http://schemas.microsoft.com/office/drawing/2010/main">
-                            <a14:imgLayer r:embed="rId8">
+                            <a14:imgLayer r:embed="rId9">
                               <a14:imgEffect>
                                 <a14:saturation sat="0"/>
                               </a14:imgEffect>
@@ -942,11 +1036,11 @@
                     </pic:cNvPicPr>
                   </pic:nvPicPr>
                   <pic:blipFill>
-                    <a:blip r:embed="rId9">
+                    <a:blip r:embed="rId10">
                       <a:extLst>
                         <a:ext uri="{BEBA8EAE-BF5A-486C-A8C5-ECC9F3942E4B}">
                           <a14:imgProps xmlns:a14="http://schemas.microsoft.com/office/drawing/2010/main">
-                            <a14:imgLayer r:embed="rId10">
+                            <a14:imgLayer r:embed="rId11">
                               <a14:imgEffect>
                                 <a14:saturation sat="0"/>
                               </a14:imgEffect>
@@ -2063,11 +2157,11 @@
                     </pic:cNvPicPr>
                   </pic:nvPicPr>
                   <pic:blipFill>
-                    <a:blip r:embed="rId11">
+                    <a:blip r:embed="rId12">
                       <a:extLst>
                         <a:ext uri="{BEBA8EAE-BF5A-486C-A8C5-ECC9F3942E4B}">
                           <a14:imgProps xmlns:a14="http://schemas.microsoft.com/office/drawing/2010/main">
-                            <a14:imgLayer r:embed="rId12">
+                            <a14:imgLayer r:embed="rId13">
                               <a14:imgEffect>
                                 <a14:saturation sat="0"/>
                               </a14:imgEffect>
@@ -2240,7 +2334,7 @@
                     </pic:cNvPicPr>
                   </pic:nvPicPr>
                   <pic:blipFill>
-                    <a:blip r:embed="rId13">
+                    <a:blip r:embed="rId14">
                       <a:extLst>
                         <a:ext uri="{28A0092B-C50C-407E-A947-70E740481C1C}">
                           <a14:useLocalDpi xmlns:a14="http://schemas.microsoft.com/office/drawing/2010/main" val="0"/>
@@ -3104,7 +3198,7 @@
                     </pic:cNvPicPr>
                   </pic:nvPicPr>
                   <pic:blipFill>
-                    <a:blip r:embed="rId14" cstate="print">
+                    <a:blip r:embed="rId15" cstate="print">
                       <a:extLst>
                         <a:ext uri="{28A0092B-C50C-407E-A947-70E740481C1C}">
                           <a14:useLocalDpi xmlns:a14="http://schemas.microsoft.com/office/drawing/2010/main" val="0"/>
@@ -3579,7 +3673,7 @@
                     </pic:cNvPicPr>
                   </pic:nvPicPr>
                   <pic:blipFill>
-                    <a:blip r:embed="rId15">
+                    <a:blip r:embed="rId16">
                       <a:extLst>
                         <a:ext uri="{28A0092B-C50C-407E-A947-70E740481C1C}">
                           <a14:useLocalDpi xmlns:a14="http://schemas.microsoft.com/office/drawing/2010/main" val="0"/>
@@ -4196,37 +4290,38 @@
           <w:szCs w:val="32"/>
         </w:rPr>
       </w:pPr>
-      <w:r>
-        <w:rPr>
-          <w:rFonts w:ascii="Times New Roman" w:hAnsi="Times New Roman" w:cs="Times New Roman"/>
-          <w:b/>
-          <w:bCs/>
-          <w:sz w:val="32"/>
-          <w:szCs w:val="32"/>
-        </w:rPr>
-        <w:br w:type="page"/>
-      </w:r>
-    </w:p>
-    <w:p>
-      <w:pPr>
-        <w:jc w:val="both"/>
-        <w:rPr>
-          <w:rFonts w:ascii="Times New Roman" w:hAnsi="Times New Roman" w:cs="Times New Roman"/>
-          <w:b/>
-          <w:bCs/>
-          <w:sz w:val="32"/>
-          <w:szCs w:val="32"/>
-        </w:rPr>
-      </w:pPr>
-      <w:r>
-        <w:rPr>
-          <w:rFonts w:ascii="Times New Roman" w:hAnsi="Times New Roman" w:cs="Times New Roman"/>
-          <w:b/>
-          <w:bCs/>
-          <w:sz w:val="32"/>
-          <w:szCs w:val="32"/>
-        </w:rPr>
-        <w:lastRenderedPageBreak/>
+    </w:p>
+    <w:p>
+      <w:pPr>
+        <w:jc w:val="both"/>
+        <w:rPr>
+          <w:rFonts w:ascii="Times New Roman" w:hAnsi="Times New Roman" w:cs="Times New Roman"/>
+          <w:b/>
+          <w:bCs/>
+          <w:sz w:val="32"/>
+          <w:szCs w:val="32"/>
+        </w:rPr>
+      </w:pPr>
+    </w:p>
+    <w:p>
+      <w:pPr>
+        <w:jc w:val="both"/>
+        <w:rPr>
+          <w:rFonts w:ascii="Times New Roman" w:hAnsi="Times New Roman" w:cs="Times New Roman"/>
+          <w:b/>
+          <w:bCs/>
+          <w:sz w:val="32"/>
+          <w:szCs w:val="32"/>
+        </w:rPr>
+      </w:pPr>
+      <w:r>
+        <w:rPr>
+          <w:rFonts w:ascii="Times New Roman" w:hAnsi="Times New Roman" w:cs="Times New Roman"/>
+          <w:b/>
+          <w:bCs/>
+          <w:sz w:val="32"/>
+          <w:szCs w:val="32"/>
+        </w:rPr>
         <w:t>12</w:t>
       </w:r>
       <w:r>
@@ -5129,6 +5224,546 @@
           <w:sz w:val="32"/>
           <w:szCs w:val="32"/>
         </w:rPr>
+        <w:t>14</w:t>
+      </w:r>
+      <w:r>
+        <w:rPr>
+          <w:rFonts w:ascii="Times New Roman" w:hAnsi="Times New Roman" w:cs="Times New Roman"/>
+          <w:b/>
+          <w:bCs/>
+          <w:sz w:val="32"/>
+          <w:szCs w:val="32"/>
+          <w:lang w:val="vi-VN"/>
+        </w:rPr>
+        <w:t xml:space="preserve">. </w:t>
+      </w:r>
+      <w:r>
+        <w:rPr>
+          <w:rFonts w:ascii="Times New Roman" w:hAnsi="Times New Roman" w:cs="Times New Roman"/>
+          <w:b/>
+          <w:bCs/>
+          <w:sz w:val="32"/>
+          <w:szCs w:val="32"/>
+        </w:rPr>
+        <w:t>Open Questions</w:t>
+      </w:r>
+    </w:p>
+    <w:p>
+      <w:pPr>
+        <w:jc w:val="both"/>
+        <w:rPr>
+          <w:rFonts w:ascii="Times New Roman" w:hAnsi="Times New Roman" w:cs="Times New Roman"/>
+          <w:b/>
+          <w:bCs/>
+          <w:sz w:val="32"/>
+          <w:szCs w:val="32"/>
+        </w:rPr>
+      </w:pPr>
+      <w:r>
+        <w:rPr>
+          <w:rFonts w:ascii="Times New Roman" w:hAnsi="Times New Roman" w:cs="Times New Roman"/>
+          <w:b/>
+          <w:bCs/>
+          <w:sz w:val="32"/>
+          <w:szCs w:val="32"/>
+        </w:rPr>
+        <w:t>FAQs</w:t>
+      </w:r>
+    </w:p>
+    <w:p>
+      <w:pPr>
+        <w:jc w:val="both"/>
+        <w:rPr>
+          <w:rFonts w:ascii="Times New Roman" w:hAnsi="Times New Roman" w:cs="Times New Roman"/>
+          <w:sz w:val="26"/>
+          <w:szCs w:val="26"/>
+        </w:rPr>
+      </w:pPr>
+    </w:p>
+    <w:tbl>
+      <w:tblPr>
+        <w:tblStyle w:val="TableGrid"/>
+        <w:tblW w:w="0" w:type="auto"/>
+        <w:tblLook w:val="04A0" w:firstRow="1" w:lastRow="0" w:firstColumn="1" w:lastColumn="0" w:noHBand="0" w:noVBand="1"/>
+      </w:tblPr>
+      <w:tblGrid>
+        <w:gridCol w:w="4675"/>
+        <w:gridCol w:w="4675"/>
+      </w:tblGrid>
+      <w:tr>
+        <w:tc>
+          <w:tcPr>
+            <w:tcW w:w="4675" w:type="dxa"/>
+          </w:tcPr>
+          <w:p>
+            <w:pPr>
+              <w:jc w:val="both"/>
+              <w:rPr>
+                <w:rFonts w:ascii="Times New Roman" w:hAnsi="Times New Roman" w:cs="Times New Roman"/>
+                <w:sz w:val="26"/>
+                <w:szCs w:val="26"/>
+                <w:lang w:val="vi-VN"/>
+              </w:rPr>
+            </w:pPr>
+            <w:r>
+              <w:rPr>
+                <w:rFonts w:ascii="Times New Roman" w:hAnsi="Times New Roman" w:cs="Times New Roman"/>
+                <w:sz w:val="26"/>
+                <w:szCs w:val="26"/>
+                <w:lang w:val="vi-VN"/>
+              </w:rPr>
+              <w:t>Questions</w:t>
+            </w:r>
+          </w:p>
+        </w:tc>
+        <w:tc>
+          <w:tcPr>
+            <w:tcW w:w="4675" w:type="dxa"/>
+          </w:tcPr>
+          <w:p>
+            <w:pPr>
+              <w:jc w:val="both"/>
+              <w:rPr>
+                <w:rFonts w:ascii="Times New Roman" w:hAnsi="Times New Roman" w:cs="Times New Roman"/>
+                <w:sz w:val="26"/>
+                <w:szCs w:val="26"/>
+                <w:lang w:val="vi-VN"/>
+              </w:rPr>
+            </w:pPr>
+            <w:r>
+              <w:rPr>
+                <w:rFonts w:ascii="Times New Roman" w:hAnsi="Times New Roman" w:cs="Times New Roman"/>
+                <w:sz w:val="26"/>
+                <w:szCs w:val="26"/>
+                <w:lang w:val="vi-VN"/>
+              </w:rPr>
+              <w:t>Answers</w:t>
+            </w:r>
+          </w:p>
+        </w:tc>
+      </w:tr>
+      <w:tr>
+        <w:tc>
+          <w:tcPr>
+            <w:tcW w:w="4675" w:type="dxa"/>
+          </w:tcPr>
+          <w:p>
+            <w:pPr>
+              <w:jc w:val="both"/>
+              <w:rPr>
+                <w:rFonts w:ascii="Times New Roman" w:hAnsi="Times New Roman" w:cs="Times New Roman"/>
+                <w:sz w:val="26"/>
+                <w:szCs w:val="26"/>
+                <w:lang w:val="vi-VN"/>
+              </w:rPr>
+            </w:pPr>
+            <w:r>
+              <w:rPr>
+                <w:rFonts w:ascii="Times New Roman" w:hAnsi="Times New Roman" w:cs="Times New Roman"/>
+                <w:sz w:val="26"/>
+                <w:szCs w:val="26"/>
+                <w:lang w:val="vi-VN"/>
+              </w:rPr>
+              <w:t xml:space="preserve">- </w:t>
+            </w:r>
+            <w:r>
+              <w:rPr>
+                <w:rFonts w:ascii="Times New Roman" w:hAnsi="Times New Roman" w:cs="Times New Roman"/>
+                <w:sz w:val="26"/>
+                <w:szCs w:val="26"/>
+              </w:rPr>
+              <w:t>Nếu drone gặp sự cố giữa đường?</w:t>
+            </w:r>
+          </w:p>
+        </w:tc>
+        <w:tc>
+          <w:tcPr>
+            <w:tcW w:w="4675" w:type="dxa"/>
+          </w:tcPr>
+          <w:p>
+            <w:pPr>
+              <w:jc w:val="both"/>
+              <w:rPr>
+                <w:rFonts w:ascii="Times New Roman" w:hAnsi="Times New Roman" w:cs="Times New Roman"/>
+                <w:sz w:val="26"/>
+                <w:szCs w:val="26"/>
+                <w:lang w:val="vi-VN"/>
+              </w:rPr>
+            </w:pPr>
+            <w:r>
+              <w:rPr>
+                <w:rFonts w:ascii="Times New Roman" w:hAnsi="Times New Roman" w:cs="Times New Roman"/>
+                <w:sz w:val="26"/>
+                <w:szCs w:val="26"/>
+              </w:rPr>
+              <w:t>Hệ thống thông báo ngay cho admin → admin có thể chuyển đơn sang drone khác hoặc hoàn tiền.</w:t>
+            </w:r>
+          </w:p>
+        </w:tc>
+      </w:tr>
+      <w:tr>
+        <w:tc>
+          <w:tcPr>
+            <w:tcW w:w="4675" w:type="dxa"/>
+          </w:tcPr>
+          <w:p>
+            <w:pPr>
+              <w:jc w:val="both"/>
+              <w:rPr>
+                <w:rFonts w:ascii="Times New Roman" w:hAnsi="Times New Roman" w:cs="Times New Roman"/>
+                <w:sz w:val="26"/>
+                <w:szCs w:val="26"/>
+                <w:lang w:val="vi-VN"/>
+              </w:rPr>
+            </w:pPr>
+            <w:r>
+              <w:rPr>
+                <w:rFonts w:ascii="Times New Roman" w:hAnsi="Times New Roman" w:cs="Times New Roman"/>
+                <w:sz w:val="26"/>
+                <w:szCs w:val="26"/>
+                <w:lang w:val="vi-VN"/>
+              </w:rPr>
+              <w:t xml:space="preserve">- </w:t>
+            </w:r>
+            <w:r>
+              <w:rPr>
+                <w:rFonts w:ascii="Times New Roman" w:hAnsi="Times New Roman" w:cs="Times New Roman"/>
+                <w:sz w:val="26"/>
+                <w:szCs w:val="26"/>
+              </w:rPr>
+              <w:t>Khách hàng có thể hủy đơn khi drone đang bay</w:t>
+            </w:r>
+            <w:r>
+              <w:rPr>
+                <w:rFonts w:ascii="Times New Roman" w:hAnsi="Times New Roman" w:cs="Times New Roman"/>
+                <w:sz w:val="26"/>
+                <w:szCs w:val="26"/>
+                <w:lang w:val="vi-VN"/>
+              </w:rPr>
+              <w:t xml:space="preserve"> không</w:t>
+            </w:r>
+            <w:r>
+              <w:rPr>
+                <w:rFonts w:ascii="Times New Roman" w:hAnsi="Times New Roman" w:cs="Times New Roman"/>
+                <w:sz w:val="26"/>
+                <w:szCs w:val="26"/>
+              </w:rPr>
+              <w:t>?</w:t>
+            </w:r>
+          </w:p>
+          <w:p>
+            <w:pPr>
+              <w:jc w:val="both"/>
+              <w:rPr>
+                <w:rFonts w:ascii="Times New Roman" w:hAnsi="Times New Roman" w:cs="Times New Roman"/>
+                <w:sz w:val="26"/>
+                <w:szCs w:val="26"/>
+                <w:lang w:val="vi-VN"/>
+              </w:rPr>
+            </w:pPr>
+          </w:p>
+        </w:tc>
+        <w:tc>
+          <w:tcPr>
+            <w:tcW w:w="4675" w:type="dxa"/>
+          </w:tcPr>
+          <w:p>
+            <w:pPr>
+              <w:jc w:val="both"/>
+              <w:rPr>
+                <w:rFonts w:ascii="Times New Roman" w:hAnsi="Times New Roman" w:cs="Times New Roman"/>
+                <w:sz w:val="26"/>
+                <w:szCs w:val="26"/>
+                <w:lang w:val="vi-VN"/>
+              </w:rPr>
+            </w:pPr>
+            <w:r>
+              <w:rPr>
+                <w:rFonts w:ascii="Times New Roman" w:hAnsi="Times New Roman" w:cs="Times New Roman"/>
+                <w:sz w:val="26"/>
+                <w:szCs w:val="26"/>
+              </w:rPr>
+              <w:t>Không. Chỉ</w:t>
+            </w:r>
+            <w:r>
+              <w:rPr>
+                <w:rFonts w:ascii="Times New Roman" w:hAnsi="Times New Roman" w:cs="Times New Roman"/>
+                <w:sz w:val="26"/>
+                <w:szCs w:val="26"/>
+                <w:lang w:val="vi-VN"/>
+              </w:rPr>
+              <w:t xml:space="preserve"> được phép</w:t>
+            </w:r>
+            <w:r>
+              <w:rPr>
+                <w:rFonts w:ascii="Times New Roman" w:hAnsi="Times New Roman" w:cs="Times New Roman"/>
+                <w:sz w:val="26"/>
+                <w:szCs w:val="26"/>
+              </w:rPr>
+              <w:t xml:space="preserve"> hủy trước khi drone cất cánh.</w:t>
+            </w:r>
+          </w:p>
+        </w:tc>
+      </w:tr>
+      <w:tr>
+        <w:tc>
+          <w:tcPr>
+            <w:tcW w:w="4675" w:type="dxa"/>
+          </w:tcPr>
+          <w:p>
+            <w:pPr>
+              <w:jc w:val="both"/>
+              <w:rPr>
+                <w:rFonts w:ascii="Times New Roman" w:hAnsi="Times New Roman" w:cs="Times New Roman"/>
+                <w:sz w:val="26"/>
+                <w:szCs w:val="26"/>
+              </w:rPr>
+            </w:pPr>
+            <w:r>
+              <w:rPr>
+                <w:rFonts w:ascii="Times New Roman" w:hAnsi="Times New Roman" w:cs="Times New Roman"/>
+                <w:sz w:val="26"/>
+                <w:szCs w:val="26"/>
+                <w:lang w:val="vi-VN"/>
+              </w:rPr>
+              <w:t>… Open for questions</w:t>
+            </w:r>
+          </w:p>
+        </w:tc>
+        <w:tc>
+          <w:tcPr>
+            <w:tcW w:w="4675" w:type="dxa"/>
+          </w:tcPr>
+          <w:p>
+            <w:pPr>
+              <w:jc w:val="both"/>
+              <w:rPr>
+                <w:rFonts w:ascii="Times New Roman" w:hAnsi="Times New Roman" w:cs="Times New Roman"/>
+                <w:sz w:val="26"/>
+                <w:szCs w:val="26"/>
+              </w:rPr>
+            </w:pPr>
+            <w:r>
+              <w:rPr>
+                <w:rFonts w:ascii="Times New Roman" w:hAnsi="Times New Roman" w:cs="Times New Roman"/>
+                <w:sz w:val="26"/>
+                <w:szCs w:val="26"/>
+              </w:rPr>
+              <w:t>…</w:t>
+            </w:r>
+          </w:p>
+        </w:tc>
+      </w:tr>
+    </w:tbl>
+    <w:p>
+      <w:pPr>
+        <w:jc w:val="both"/>
+        <w:rPr>
+          <w:rFonts w:ascii="Times New Roman" w:hAnsi="Times New Roman" w:cs="Times New Roman"/>
+          <w:sz w:val="26"/>
+          <w:szCs w:val="26"/>
+          <w:lang w:val="vi-VN"/>
+        </w:rPr>
+      </w:pPr>
+    </w:p>
+    <w:p>
+      <w:pPr>
+        <w:jc w:val="both"/>
+        <w:rPr>
+          <w:rFonts w:ascii="Times New Roman" w:hAnsi="Times New Roman" w:cs="Times New Roman"/>
+          <w:sz w:val="26"/>
+          <w:szCs w:val="26"/>
+          <w:lang w:val="vi-VN"/>
+        </w:rPr>
+      </w:pPr>
+    </w:p>
+    <w:p>
+      <w:pPr>
+        <w:jc w:val="both"/>
+        <w:rPr>
+          <w:rFonts w:ascii="Times New Roman" w:hAnsi="Times New Roman" w:cs="Times New Roman"/>
+          <w:b/>
+          <w:bCs/>
+          <w:sz w:val="32"/>
+          <w:szCs w:val="32"/>
+        </w:rPr>
+      </w:pPr>
+    </w:p>
+    <w:p>
+      <w:pPr>
+        <w:jc w:val="both"/>
+        <w:rPr>
+          <w:rFonts w:ascii="Times New Roman" w:hAnsi="Times New Roman" w:cs="Times New Roman"/>
+          <w:b/>
+          <w:bCs/>
+          <w:sz w:val="32"/>
+          <w:szCs w:val="32"/>
+        </w:rPr>
+      </w:pPr>
+      <w:r>
+        <w:rPr>
+          <w:rFonts w:ascii="Times New Roman" w:hAnsi="Times New Roman" w:cs="Times New Roman"/>
+          <w:b/>
+          <w:bCs/>
+          <w:sz w:val="32"/>
+          <w:szCs w:val="32"/>
+        </w:rPr>
+        <w:t>15</w:t>
+      </w:r>
+      <w:r>
+        <w:rPr>
+          <w:rFonts w:ascii="Times New Roman" w:hAnsi="Times New Roman" w:cs="Times New Roman"/>
+          <w:b/>
+          <w:bCs/>
+          <w:sz w:val="32"/>
+          <w:szCs w:val="32"/>
+          <w:lang w:val="vi-VN"/>
+        </w:rPr>
+        <w:t xml:space="preserve">. </w:t>
+      </w:r>
+      <w:r>
+        <w:rPr>
+          <w:rFonts w:ascii="Times New Roman" w:hAnsi="Times New Roman" w:cs="Times New Roman"/>
+          <w:b/>
+          <w:bCs/>
+          <w:sz w:val="32"/>
+          <w:szCs w:val="32"/>
+        </w:rPr>
+        <w:t>Component Diagram</w:t>
+      </w:r>
+    </w:p>
+    <w:p>
+      <w:pPr>
+        <w:jc w:val="both"/>
+        <w:rPr>
+          <w:rFonts w:ascii="Times New Roman" w:hAnsi="Times New Roman" w:cs="Times New Roman"/>
+          <w:b/>
+          <w:bCs/>
+          <w:sz w:val="26"/>
+          <w:szCs w:val="26"/>
+        </w:rPr>
+      </w:pPr>
+      <w:r>
+        <w:rPr>
+          <w:rFonts w:ascii="Times New Roman" w:hAnsi="Times New Roman" w:cs="Times New Roman"/>
+          <w:sz w:val="26"/>
+          <w:szCs w:val="26"/>
+        </w:rPr>
+        <w:drawing>
+          <wp:anchor distT="0" distB="0" distL="114300" distR="114300" simplePos="0" relativeHeight="251665408" behindDoc="1" locked="0" layoutInCell="1" allowOverlap="1" wp14:anchorId="2013328E" wp14:editId="0310D0E7">
+            <wp:simplePos x="0" y="0"/>
+            <wp:positionH relativeFrom="page">
+              <wp:posOffset>982980</wp:posOffset>
+            </wp:positionH>
+            <wp:positionV relativeFrom="paragraph">
+              <wp:posOffset>192405</wp:posOffset>
+            </wp:positionV>
+            <wp:extent cx="5943600" cy="3652520"/>
+            <wp:effectExtent l="0" t="0" r="0" b="5080"/>
+            <wp:wrapTight wrapText="bothSides">
+              <wp:wrapPolygon edited="0">
+                <wp:start x="138" y="0"/>
+                <wp:lineTo x="69" y="9350"/>
+                <wp:lineTo x="1869" y="10815"/>
+                <wp:lineTo x="2285" y="10815"/>
+                <wp:lineTo x="2285" y="12730"/>
+                <wp:lineTo x="2769" y="14420"/>
+                <wp:lineTo x="2769" y="18476"/>
+                <wp:lineTo x="11423" y="19828"/>
+                <wp:lineTo x="13915" y="19828"/>
+                <wp:lineTo x="13915" y="21517"/>
+                <wp:lineTo x="19246" y="21517"/>
+                <wp:lineTo x="19315" y="16223"/>
+                <wp:lineTo x="20008" y="14420"/>
+                <wp:lineTo x="19869" y="7210"/>
+                <wp:lineTo x="20215" y="7210"/>
+                <wp:lineTo x="20977" y="5971"/>
+                <wp:lineTo x="21046" y="2140"/>
+                <wp:lineTo x="20354" y="2028"/>
+                <wp:lineTo x="14054" y="1803"/>
+                <wp:lineTo x="14054" y="0"/>
+                <wp:lineTo x="138" y="0"/>
+              </wp:wrapPolygon>
+            </wp:wrapTight>
+            <wp:docPr id="288508359" name="Picture 6" descr="A screenshot of a computer&#10;&#10;AI-generated content may be incorrect."/>
+            <wp:cNvGraphicFramePr>
+              <a:graphicFrameLocks xmlns:a="http://schemas.openxmlformats.org/drawingml/2006/main" noChangeAspect="1"/>
+            </wp:cNvGraphicFramePr>
+            <a:graphic xmlns:a="http://schemas.openxmlformats.org/drawingml/2006/main">
+              <a:graphicData uri="http://schemas.openxmlformats.org/drawingml/2006/picture">
+                <pic:pic xmlns:pic="http://schemas.openxmlformats.org/drawingml/2006/picture">
+                  <pic:nvPicPr>
+                    <pic:cNvPr id="288508359" name="Picture 6" descr="A screenshot of a computer&#10;&#10;AI-generated content may be incorrect."/>
+                    <pic:cNvPicPr>
+                      <a:picLocks noChangeAspect="1" noChangeArrowheads="1"/>
+                    </pic:cNvPicPr>
+                  </pic:nvPicPr>
+                  <pic:blipFill>
+                    <a:blip r:embed="rId17" cstate="print">
+                      <a:extLst>
+                        <a:ext uri="{28A0092B-C50C-407E-A947-70E740481C1C}">
+                          <a14:useLocalDpi xmlns:a14="http://schemas.microsoft.com/office/drawing/2010/main" val="0"/>
+                        </a:ext>
+                      </a:extLst>
+                    </a:blip>
+                    <a:srcRect/>
+                    <a:stretch>
+                      <a:fillRect/>
+                    </a:stretch>
+                  </pic:blipFill>
+                  <pic:spPr bwMode="auto">
+                    <a:xfrm>
+                      <a:off x="0" y="0"/>
+                      <a:ext cx="5943600" cy="3652520"/>
+                    </a:xfrm>
+                    <a:prstGeom prst="rect">
+                      <a:avLst/>
+                    </a:prstGeom>
+                    <a:noFill/>
+                  </pic:spPr>
+                </pic:pic>
+              </a:graphicData>
+            </a:graphic>
+            <wp14:sizeRelH relativeFrom="margin">
+              <wp14:pctWidth>0</wp14:pctWidth>
+            </wp14:sizeRelH>
+            <wp14:sizeRelV relativeFrom="margin">
+              <wp14:pctHeight>0</wp14:pctHeight>
+            </wp14:sizeRelV>
+          </wp:anchor>
+        </w:drawing>
+      </w:r>
+    </w:p>
+    <w:p>
+      <w:pPr>
+        <w:jc w:val="both"/>
+        <w:rPr>
+          <w:rFonts w:ascii="Times New Roman" w:hAnsi="Times New Roman" w:cs="Times New Roman"/>
+          <w:sz w:val="26"/>
+          <w:szCs w:val="26"/>
+        </w:rPr>
+      </w:pPr>
+    </w:p>
+    <w:p>
+      <w:pPr>
+        <w:rPr>
+          <w:rFonts w:ascii="Times New Roman" w:hAnsi="Times New Roman" w:cs="Times New Roman"/>
+          <w:b/>
+          <w:bCs/>
+          <w:sz w:val="26"/>
+          <w:szCs w:val="26"/>
+          <w:lang w:val="vi-VN"/>
+        </w:rPr>
+      </w:pPr>
+      <w:r>
+        <w:rPr>
+          <w:rFonts w:ascii="Times New Roman" w:hAnsi="Times New Roman" w:cs="Times New Roman"/>
+          <w:b/>
+          <w:bCs/>
+          <w:sz w:val="26"/>
+          <w:szCs w:val="26"/>
+          <w:lang w:val="vi-VN"/>
+        </w:rPr>
         <w:br w:type="page"/>
       </w:r>
     </w:p>
@@ -5139,8 +5774,8 @@
           <w:rFonts w:ascii="Times New Roman" w:hAnsi="Times New Roman" w:cs="Times New Roman"/>
           <w:b/>
           <w:bCs/>
-          <w:sz w:val="26"/>
-          <w:szCs w:val="26"/>
+          <w:sz w:val="32"/>
+          <w:szCs w:val="32"/>
         </w:rPr>
       </w:pPr>
       <w:r>
@@ -5152,213 +5787,279 @@
           <w:szCs w:val="32"/>
         </w:rPr>
         <w:lastRenderedPageBreak/>
-        <w:t>14</w:t>
-      </w:r>
-      <w:r>
-        <w:rPr>
-          <w:rFonts w:ascii="Times New Roman" w:hAnsi="Times New Roman" w:cs="Times New Roman"/>
-          <w:b/>
-          <w:bCs/>
-          <w:sz w:val="32"/>
-          <w:szCs w:val="32"/>
+        <w:t xml:space="preserve">16. </w:t>
+      </w:r>
+      <w:r>
+        <w:rPr>
+          <w:rFonts w:ascii="Times New Roman" w:hAnsi="Times New Roman" w:cs="Times New Roman"/>
+          <w:b/>
+          <w:bCs/>
+          <w:sz w:val="32"/>
+          <w:szCs w:val="32"/>
+        </w:rPr>
+        <w:t>Deployment Diagram</w:t>
+      </w:r>
+    </w:p>
+    <w:p>
+      <w:pPr>
+        <w:jc w:val="both"/>
+        <w:rPr>
+          <w:rFonts w:ascii="Times New Roman" w:hAnsi="Times New Roman" w:cs="Times New Roman"/>
+          <w:sz w:val="26"/>
+          <w:szCs w:val="26"/>
+        </w:rPr>
+      </w:pPr>
+      <w:r>
+        <w:rPr>
+          <w:rFonts w:ascii="Times New Roman" w:hAnsi="Times New Roman" w:cs="Times New Roman"/>
+          <w:sz w:val="26"/>
+          <w:szCs w:val="26"/>
+        </w:rPr>
+        <w:drawing>
+          <wp:anchor distT="0" distB="0" distL="114300" distR="114300" simplePos="0" relativeHeight="251664384" behindDoc="1" locked="0" layoutInCell="1" allowOverlap="1" wp14:anchorId="1B8744C2" wp14:editId="4699F86D">
+            <wp:simplePos x="0" y="0"/>
+            <wp:positionH relativeFrom="margin">
+              <wp:align>center</wp:align>
+            </wp:positionH>
+            <wp:positionV relativeFrom="paragraph">
+              <wp:posOffset>85090</wp:posOffset>
+            </wp:positionV>
+            <wp:extent cx="5943600" cy="3312160"/>
+            <wp:effectExtent l="0" t="0" r="0" b="2540"/>
+            <wp:wrapTight wrapText="bothSides">
+              <wp:wrapPolygon edited="0">
+                <wp:start x="7892" y="0"/>
+                <wp:lineTo x="4431" y="1863"/>
+                <wp:lineTo x="4431" y="4100"/>
+                <wp:lineTo x="0" y="5839"/>
+                <wp:lineTo x="0" y="10808"/>
+                <wp:lineTo x="5262" y="12051"/>
+                <wp:lineTo x="5262" y="15778"/>
+                <wp:lineTo x="5885" y="16026"/>
+                <wp:lineTo x="10454" y="16026"/>
+                <wp:lineTo x="8723" y="17765"/>
+                <wp:lineTo x="8723" y="20623"/>
+                <wp:lineTo x="8862" y="21492"/>
+                <wp:lineTo x="9000" y="21492"/>
+                <wp:lineTo x="19523" y="21492"/>
+                <wp:lineTo x="19662" y="18387"/>
+                <wp:lineTo x="18900" y="18262"/>
+                <wp:lineTo x="12531" y="18014"/>
+                <wp:lineTo x="10800" y="16026"/>
+                <wp:lineTo x="21531" y="15902"/>
+                <wp:lineTo x="21531" y="10187"/>
+                <wp:lineTo x="17446" y="10063"/>
+                <wp:lineTo x="21185" y="8696"/>
+                <wp:lineTo x="21254" y="5094"/>
+                <wp:lineTo x="20562" y="4845"/>
+                <wp:lineTo x="17031" y="4100"/>
+                <wp:lineTo x="16962" y="2485"/>
+                <wp:lineTo x="16754" y="1863"/>
+                <wp:lineTo x="13569" y="124"/>
+                <wp:lineTo x="12877" y="0"/>
+                <wp:lineTo x="7892" y="0"/>
+              </wp:wrapPolygon>
+            </wp:wrapTight>
+            <wp:docPr id="333334073" name="Picture 5"/>
+            <wp:cNvGraphicFramePr>
+              <a:graphicFrameLocks xmlns:a="http://schemas.openxmlformats.org/drawingml/2006/main" noChangeAspect="1"/>
+            </wp:cNvGraphicFramePr>
+            <a:graphic xmlns:a="http://schemas.openxmlformats.org/drawingml/2006/main">
+              <a:graphicData uri="http://schemas.openxmlformats.org/drawingml/2006/picture">
+                <pic:pic xmlns:pic="http://schemas.openxmlformats.org/drawingml/2006/picture">
+                  <pic:nvPicPr>
+                    <pic:cNvPr id="0" name="Picture 3"/>
+                    <pic:cNvPicPr>
+                      <a:picLocks noChangeAspect="1" noChangeArrowheads="1"/>
+                    </pic:cNvPicPr>
+                  </pic:nvPicPr>
+                  <pic:blipFill>
+                    <a:blip r:embed="rId18">
+                      <a:extLst>
+                        <a:ext uri="{28A0092B-C50C-407E-A947-70E740481C1C}">
+                          <a14:useLocalDpi xmlns:a14="http://schemas.microsoft.com/office/drawing/2010/main" val="0"/>
+                        </a:ext>
+                      </a:extLst>
+                    </a:blip>
+                    <a:srcRect/>
+                    <a:stretch>
+                      <a:fillRect/>
+                    </a:stretch>
+                  </pic:blipFill>
+                  <pic:spPr bwMode="auto">
+                    <a:xfrm>
+                      <a:off x="0" y="0"/>
+                      <a:ext cx="5943600" cy="3312160"/>
+                    </a:xfrm>
+                    <a:prstGeom prst="rect">
+                      <a:avLst/>
+                    </a:prstGeom>
+                    <a:noFill/>
+                  </pic:spPr>
+                </pic:pic>
+              </a:graphicData>
+            </a:graphic>
+            <wp14:sizeRelH relativeFrom="margin">
+              <wp14:pctWidth>0</wp14:pctWidth>
+            </wp14:sizeRelH>
+            <wp14:sizeRelV relativeFrom="margin">
+              <wp14:pctHeight>0</wp14:pctHeight>
+            </wp14:sizeRelV>
+          </wp:anchor>
+        </w:drawing>
+      </w:r>
+    </w:p>
+    <w:p>
+      <w:pPr>
+        <w:jc w:val="both"/>
+        <w:rPr>
+          <w:rFonts w:ascii="Times New Roman" w:hAnsi="Times New Roman" w:cs="Times New Roman"/>
+          <w:sz w:val="26"/>
+          <w:szCs w:val="26"/>
+        </w:rPr>
+      </w:pPr>
+    </w:p>
+    <w:p>
+      <w:pPr>
+        <w:jc w:val="both"/>
+        <w:rPr>
+          <w:rFonts w:ascii="Times New Roman" w:hAnsi="Times New Roman" w:cs="Times New Roman"/>
+          <w:sz w:val="26"/>
+          <w:szCs w:val="26"/>
+        </w:rPr>
+      </w:pPr>
+    </w:p>
+    <w:p>
+      <w:pPr>
+        <w:jc w:val="both"/>
+        <w:rPr>
+          <w:rFonts w:ascii="Times New Roman" w:hAnsi="Times New Roman" w:cs="Times New Roman"/>
+          <w:sz w:val="26"/>
+          <w:szCs w:val="26"/>
+        </w:rPr>
+      </w:pPr>
+    </w:p>
+    <w:p>
+      <w:pPr>
+        <w:jc w:val="both"/>
+        <w:rPr>
+          <w:rFonts w:ascii="Times New Roman" w:hAnsi="Times New Roman" w:cs="Times New Roman"/>
+          <w:sz w:val="26"/>
+          <w:szCs w:val="26"/>
+        </w:rPr>
+      </w:pPr>
+    </w:p>
+    <w:p>
+      <w:pPr>
+        <w:jc w:val="both"/>
+        <w:rPr>
+          <w:rFonts w:ascii="Times New Roman" w:hAnsi="Times New Roman" w:cs="Times New Roman"/>
+          <w:sz w:val="26"/>
+          <w:szCs w:val="26"/>
+        </w:rPr>
+      </w:pPr>
+    </w:p>
+    <w:p>
+      <w:pPr>
+        <w:jc w:val="both"/>
+        <w:rPr>
+          <w:rFonts w:ascii="Times New Roman" w:hAnsi="Times New Roman" w:cs="Times New Roman"/>
+          <w:sz w:val="26"/>
+          <w:szCs w:val="26"/>
+        </w:rPr>
+      </w:pPr>
+    </w:p>
+    <w:p>
+      <w:pPr>
+        <w:jc w:val="both"/>
+        <w:rPr>
+          <w:rFonts w:ascii="Times New Roman" w:hAnsi="Times New Roman" w:cs="Times New Roman"/>
+          <w:sz w:val="26"/>
+          <w:szCs w:val="26"/>
           <w:lang w:val="vi-VN"/>
         </w:rPr>
-        <w:t xml:space="preserve">. </w:t>
-      </w:r>
-      <w:r>
-        <w:rPr>
-          <w:rFonts w:ascii="Times New Roman" w:hAnsi="Times New Roman" w:cs="Times New Roman"/>
-          <w:b/>
-          <w:bCs/>
-          <w:sz w:val="32"/>
-          <w:szCs w:val="32"/>
-        </w:rPr>
-        <w:t>Open Questions</w:t>
-      </w:r>
-    </w:p>
-    <w:p>
-      <w:pPr>
-        <w:jc w:val="both"/>
-        <w:rPr>
-          <w:rFonts w:ascii="Times New Roman" w:hAnsi="Times New Roman" w:cs="Times New Roman"/>
-          <w:b/>
-          <w:bCs/>
-          <w:sz w:val="32"/>
-          <w:szCs w:val="32"/>
-        </w:rPr>
-      </w:pPr>
-      <w:r>
-        <w:rPr>
-          <w:rFonts w:ascii="Times New Roman" w:hAnsi="Times New Roman" w:cs="Times New Roman"/>
-          <w:b/>
-          <w:bCs/>
-          <w:sz w:val="32"/>
-          <w:szCs w:val="32"/>
-        </w:rPr>
-        <w:t>FAQs</w:t>
-      </w:r>
-    </w:p>
-    <w:p>
-      <w:pPr>
-        <w:jc w:val="both"/>
-        <w:rPr>
-          <w:rFonts w:ascii="Times New Roman" w:hAnsi="Times New Roman" w:cs="Times New Roman"/>
-          <w:sz w:val="26"/>
-          <w:szCs w:val="26"/>
-          <w:lang w:val="vi-VN"/>
-        </w:rPr>
-      </w:pPr>
-      <w:r>
-        <w:rPr>
-          <w:rFonts w:ascii="Times New Roman" w:hAnsi="Times New Roman" w:cs="Times New Roman"/>
-          <w:sz w:val="26"/>
-          <w:szCs w:val="26"/>
-          <w:lang w:val="vi-VN"/>
-        </w:rPr>
-        <w:t xml:space="preserve">+ </w:t>
-      </w:r>
-      <w:r>
-        <w:rPr>
-          <w:rFonts w:ascii="Times New Roman" w:hAnsi="Times New Roman" w:cs="Times New Roman"/>
-          <w:sz w:val="26"/>
-          <w:szCs w:val="26"/>
-        </w:rPr>
-        <w:t>Q: Nếu drone gặp sự cố giữa đường?</w:t>
-      </w:r>
-    </w:p>
-    <w:p>
-      <w:pPr>
-        <w:jc w:val="both"/>
-        <w:rPr>
-          <w:rFonts w:ascii="Times New Roman" w:hAnsi="Times New Roman" w:cs="Times New Roman"/>
-          <w:sz w:val="26"/>
-          <w:szCs w:val="26"/>
-          <w:lang w:val="vi-VN"/>
-        </w:rPr>
-      </w:pPr>
-      <w:r>
-        <w:rPr>
-          <w:rFonts w:ascii="Times New Roman" w:hAnsi="Times New Roman" w:cs="Times New Roman"/>
-          <w:sz w:val="26"/>
-          <w:szCs w:val="26"/>
-          <w:lang w:val="vi-VN"/>
-        </w:rPr>
-        <w:t xml:space="preserve">-&gt; </w:t>
-      </w:r>
-      <w:r>
-        <w:rPr>
-          <w:rFonts w:ascii="Times New Roman" w:hAnsi="Times New Roman" w:cs="Times New Roman"/>
-          <w:sz w:val="26"/>
-          <w:szCs w:val="26"/>
-        </w:rPr>
-        <w:t>A: Hệ thống thông báo ngay cho admin → admin có thể chuyển đơn sang drone khác hoặc hoàn tiền.</w:t>
-      </w:r>
-    </w:p>
-    <w:p>
-      <w:pPr>
-        <w:jc w:val="both"/>
-        <w:rPr>
-          <w:rFonts w:ascii="Times New Roman" w:hAnsi="Times New Roman" w:cs="Times New Roman"/>
-          <w:sz w:val="26"/>
-          <w:szCs w:val="26"/>
-          <w:lang w:val="vi-VN"/>
-        </w:rPr>
-      </w:pPr>
-    </w:p>
-    <w:p>
-      <w:pPr>
-        <w:jc w:val="both"/>
-        <w:rPr>
-          <w:rFonts w:ascii="Times New Roman" w:hAnsi="Times New Roman" w:cs="Times New Roman"/>
-          <w:sz w:val="26"/>
-          <w:szCs w:val="26"/>
-          <w:lang w:val="vi-VN"/>
-        </w:rPr>
-      </w:pPr>
-    </w:p>
-    <w:p>
-      <w:pPr>
-        <w:jc w:val="both"/>
-        <w:rPr>
-          <w:rFonts w:ascii="Times New Roman" w:hAnsi="Times New Roman" w:cs="Times New Roman"/>
-          <w:sz w:val="26"/>
-          <w:szCs w:val="26"/>
-          <w:lang w:val="vi-VN"/>
-        </w:rPr>
-      </w:pPr>
-      <w:r>
-        <w:rPr>
-          <w:rFonts w:ascii="Times New Roman" w:hAnsi="Times New Roman" w:cs="Times New Roman"/>
-          <w:sz w:val="26"/>
-          <w:szCs w:val="26"/>
-          <w:lang w:val="vi-VN"/>
-        </w:rPr>
-        <w:t xml:space="preserve">+ </w:t>
-      </w:r>
-      <w:r>
-        <w:rPr>
-          <w:rFonts w:ascii="Times New Roman" w:hAnsi="Times New Roman" w:cs="Times New Roman"/>
-          <w:sz w:val="26"/>
-          <w:szCs w:val="26"/>
-        </w:rPr>
-        <w:t>Q: Khách hàng có thể hủy đơn khi drone đang bay?</w:t>
-      </w:r>
-    </w:p>
-    <w:p>
-      <w:pPr>
-        <w:jc w:val="both"/>
-        <w:rPr>
-          <w:rFonts w:ascii="Times New Roman" w:hAnsi="Times New Roman" w:cs="Times New Roman"/>
-          <w:sz w:val="26"/>
-          <w:szCs w:val="26"/>
-        </w:rPr>
-      </w:pPr>
-      <w:r>
-        <w:rPr>
-          <w:rFonts w:ascii="Times New Roman" w:hAnsi="Times New Roman" w:cs="Times New Roman"/>
-          <w:sz w:val="26"/>
-          <w:szCs w:val="26"/>
-          <w:lang w:val="vi-VN"/>
-        </w:rPr>
-        <w:t xml:space="preserve">-&gt; </w:t>
-      </w:r>
-      <w:r>
-        <w:rPr>
-          <w:rFonts w:ascii="Times New Roman" w:hAnsi="Times New Roman" w:cs="Times New Roman"/>
-          <w:sz w:val="26"/>
-          <w:szCs w:val="26"/>
-        </w:rPr>
-        <w:t>A: Không. Chỉ</w:t>
-      </w:r>
-      <w:r>
-        <w:rPr>
-          <w:rFonts w:ascii="Times New Roman" w:hAnsi="Times New Roman" w:cs="Times New Roman"/>
-          <w:sz w:val="26"/>
-          <w:szCs w:val="26"/>
-          <w:lang w:val="vi-VN"/>
-        </w:rPr>
-        <w:t xml:space="preserve"> được phép</w:t>
-      </w:r>
-      <w:r>
-        <w:rPr>
-          <w:rFonts w:ascii="Times New Roman" w:hAnsi="Times New Roman" w:cs="Times New Roman"/>
-          <w:sz w:val="26"/>
-          <w:szCs w:val="26"/>
-        </w:rPr>
-        <w:t xml:space="preserve"> hủy trước khi drone cất cánh.</w:t>
-      </w:r>
-    </w:p>
-    <w:p>
-      <w:pPr>
-        <w:jc w:val="both"/>
-        <w:rPr>
-          <w:rFonts w:ascii="Times New Roman" w:hAnsi="Times New Roman" w:cs="Times New Roman"/>
-          <w:b/>
-          <w:bCs/>
-          <w:sz w:val="32"/>
-          <w:szCs w:val="32"/>
-        </w:rPr>
-      </w:pPr>
+      </w:pPr>
+    </w:p>
+    <w:p>
+      <w:pPr>
+        <w:rPr>
+          <w:rFonts w:ascii="Times New Roman" w:hAnsi="Times New Roman" w:cs="Times New Roman"/>
+          <w:sz w:val="26"/>
+          <w:szCs w:val="26"/>
+        </w:rPr>
+      </w:pPr>
+      <w:r>
+        <w:rPr>
+          <w:rFonts w:ascii="Times New Roman" w:hAnsi="Times New Roman" w:cs="Times New Roman"/>
+          <w:b/>
+          <w:bCs/>
+          <w:sz w:val="32"/>
+          <w:szCs w:val="32"/>
+        </w:rPr>
+        <w:t xml:space="preserve">17. </w:t>
+      </w:r>
+      <w:r>
+        <w:rPr>
+          <w:rFonts w:ascii="Times New Roman" w:hAnsi="Times New Roman" w:cs="Times New Roman"/>
+          <w:b/>
+          <w:bCs/>
+          <w:sz w:val="32"/>
+          <w:szCs w:val="32"/>
+        </w:rPr>
+        <w:t>ERD</w:t>
+      </w:r>
+      <w:r>
+        <w:rPr>
+          <w:rFonts w:ascii="Times New Roman" w:hAnsi="Times New Roman" w:cs="Times New Roman"/>
+          <w:sz w:val="26"/>
+          <w:szCs w:val="26"/>
+        </w:rPr>
+        <w:drawing>
+          <wp:inline distT="0" distB="0" distL="0" distR="0" wp14:anchorId="2F6591C8" wp14:editId="4F0B6439">
+            <wp:extent cx="5943600" cy="3919855"/>
+            <wp:effectExtent l="0" t="0" r="0" b="4445"/>
+            <wp:docPr id="70116175" name="Picture 4" descr="A black and white diagram of a diagram&#10;&#10;AI-generated content may be incorrect."/>
+            <wp:cNvGraphicFramePr>
+              <a:graphicFrameLocks xmlns:a="http://schemas.openxmlformats.org/drawingml/2006/main" noChangeAspect="1"/>
+            </wp:cNvGraphicFramePr>
+            <a:graphic xmlns:a="http://schemas.openxmlformats.org/drawingml/2006/main">
+              <a:graphicData uri="http://schemas.openxmlformats.org/drawingml/2006/picture">
+                <pic:pic xmlns:pic="http://schemas.openxmlformats.org/drawingml/2006/picture">
+                  <pic:nvPicPr>
+                    <pic:cNvPr id="70116175" name="Picture 4" descr="A black and white diagram of a diagram&#10;&#10;AI-generated content may be incorrect."/>
+                    <pic:cNvPicPr>
+                      <a:picLocks noChangeAspect="1" noChangeArrowheads="1"/>
+                    </pic:cNvPicPr>
+                  </pic:nvPicPr>
+                  <pic:blipFill>
+                    <a:blip r:embed="rId19" cstate="print">
+                      <a:extLst>
+                        <a:ext uri="{28A0092B-C50C-407E-A947-70E740481C1C}">
+                          <a14:useLocalDpi xmlns:a14="http://schemas.microsoft.com/office/drawing/2010/main" val="0"/>
+                        </a:ext>
+                      </a:extLst>
+                    </a:blip>
+                    <a:srcRect/>
+                    <a:stretch>
+                      <a:fillRect/>
+                    </a:stretch>
+                  </pic:blipFill>
+                  <pic:spPr bwMode="auto">
+                    <a:xfrm>
+                      <a:off x="0" y="0"/>
+                      <a:ext cx="5943600" cy="3919855"/>
+                    </a:xfrm>
+                    <a:prstGeom prst="rect">
+                      <a:avLst/>
+                    </a:prstGeom>
+                    <a:noFill/>
+                  </pic:spPr>
+                </pic:pic>
+              </a:graphicData>
+            </a:graphic>
+          </wp:inline>
+        </w:drawing>
+      </w:r>
     </w:p>
     <w:sectPr>
       <w:pgSz w:w="12240" w:h="15840"/>
@@ -8191,7 +8892,7 @@
   <w:style w:type="paragraph" w:default="1" w:styleId="Normal">
     <w:name w:val="Normal"/>
     <w:qFormat/>
-    <w:rsid w:val="00663E09"/>
+    <w:rsid w:val="0095618D"/>
   </w:style>
   <w:style w:type="paragraph" w:styleId="Heading1">
     <w:name w:val="heading 1"/>
@@ -9067,4 +9768,16 @@
     </a:ext>
   </a:extLst>
 </a:theme>
+</file>
+
+<file path=customXml/item1.xml><?xml version="1.0" encoding="utf-8"?>
+<b:Sources xmlns:b="http://schemas.openxmlformats.org/officeDocument/2006/bibliography" xmlns="http://schemas.openxmlformats.org/officeDocument/2006/bibliography" SelectedStyle="\APASixthEditionOfficeOnline.xsl" StyleName="APA" Version="6"/>
+</file>
+
+<file path=customXml/itemProps1.xml><?xml version="1.0" encoding="utf-8"?>
+<ds:datastoreItem xmlns:ds="http://schemas.openxmlformats.org/officeDocument/2006/customXml" ds:itemID="{F11FC643-6C85-4F2B-AD6A-6756710C307C}">
+  <ds:schemaRefs>
+    <ds:schemaRef ds:uri="http://schemas.openxmlformats.org/officeDocument/2006/bibliography"/>
+  </ds:schemaRefs>
+</ds:datastoreItem>
 </file>
</xml_diff>